<commit_message>
add how to block sites
</commit_message>
<xml_diff>
--- a/WINDOW-SERVER/how to install proxy server.docx
+++ b/WINDOW-SERVER/how to install proxy server.docx
@@ -28,7 +28,7 @@
     <w:p>
       <w:r>
         <w:pict w14:anchorId="25F985BF">
-          <v:rect id="_x0000_i1097" style="width:0;height:1.5pt" o:hralign="center" o:hrstd="t" o:hr="t" fillcolor="#a0a0a0" stroked="f"/>
+          <v:rect id="_x0000_i1025" style="width:0;height:1.5pt" o:hralign="center" o:hrstd="t" o:hr="t" fillcolor="#a0a0a0" stroked="f"/>
         </w:pict>
       </w:r>
     </w:p>
@@ -107,7 +107,7 @@
     <w:p>
       <w:r>
         <w:pict w14:anchorId="708CC787">
-          <v:rect id="_x0000_i1098" style="width:0;height:1.5pt" o:hralign="center" o:hrstd="t" o:hr="t" fillcolor="#a0a0a0" stroked="f"/>
+          <v:rect id="_x0000_i1026" style="width:0;height:1.5pt" o:hralign="center" o:hrstd="t" o:hr="t" fillcolor="#a0a0a0" stroked="f"/>
         </w:pict>
       </w:r>
     </w:p>
@@ -157,7 +157,7 @@
     <w:p>
       <w:r>
         <w:pict w14:anchorId="63CF6965">
-          <v:rect id="_x0000_i1099" style="width:0;height:1.5pt" o:hralign="center" o:hrstd="t" o:hr="t" fillcolor="#a0a0a0" stroked="f"/>
+          <v:rect id="_x0000_i1027" style="width:0;height:1.5pt" o:hralign="center" o:hrstd="t" o:hr="t" fillcolor="#a0a0a0" stroked="f"/>
         </w:pict>
       </w:r>
     </w:p>
@@ -290,7 +290,7 @@
     <w:p>
       <w:r>
         <w:pict w14:anchorId="270B4280">
-          <v:rect id="_x0000_i1100" style="width:0;height:1.5pt" o:hralign="center" o:hrstd="t" o:hr="t" fillcolor="#a0a0a0" stroked="f"/>
+          <v:rect id="_x0000_i1028" style="width:0;height:1.5pt" o:hralign="center" o:hrstd="t" o:hr="t" fillcolor="#a0a0a0" stroked="f"/>
         </w:pict>
       </w:r>
     </w:p>
@@ -422,7 +422,7 @@
     <w:p>
       <w:r>
         <w:pict w14:anchorId="7602F72C">
-          <v:rect id="_x0000_i1101" style="width:0;height:1.5pt" o:hralign="center" o:hrstd="t" o:hr="t" fillcolor="#a0a0a0" stroked="f"/>
+          <v:rect id="_x0000_i1029" style="width:0;height:1.5pt" o:hralign="center" o:hrstd="t" o:hr="t" fillcolor="#a0a0a0" stroked="f"/>
         </w:pict>
       </w:r>
     </w:p>
@@ -472,7 +472,7 @@
     <w:p>
       <w:r>
         <w:pict w14:anchorId="6AD1488B">
-          <v:rect id="_x0000_i1102" style="width:0;height:1.5pt" o:hralign="center" o:hrstd="t" o:hr="t" fillcolor="#a0a0a0" stroked="f"/>
+          <v:rect id="_x0000_i1030" style="width:0;height:1.5pt" o:hralign="center" o:hrstd="t" o:hr="t" fillcolor="#a0a0a0" stroked="f"/>
         </w:pict>
       </w:r>
     </w:p>
@@ -522,7 +522,7 @@
     <w:p>
       <w:r>
         <w:pict w14:anchorId="79D8FC8C">
-          <v:rect id="_x0000_i1103" style="width:0;height:1.5pt" o:hralign="center" o:hrstd="t" o:hr="t" fillcolor="#a0a0a0" stroked="f"/>
+          <v:rect id="_x0000_i1031" style="width:0;height:1.5pt" o:hralign="center" o:hrstd="t" o:hr="t" fillcolor="#a0a0a0" stroked="f"/>
         </w:pict>
       </w:r>
     </w:p>
@@ -664,7 +664,7 @@
     <w:p>
       <w:r>
         <w:pict w14:anchorId="145D7109">
-          <v:rect id="_x0000_i1104" style="width:0;height:1.5pt" o:hralign="center" o:hrstd="t" o:hr="t" fillcolor="#a0a0a0" stroked="f"/>
+          <v:rect id="_x0000_i1032" style="width:0;height:1.5pt" o:hralign="center" o:hrstd="t" o:hr="t" fillcolor="#a0a0a0" stroked="f"/>
         </w:pict>
       </w:r>
     </w:p>
@@ -709,7 +709,7 @@
     <w:p>
       <w:r>
         <w:pict w14:anchorId="5FC62894">
-          <v:rect id="_x0000_i1105" style="width:0;height:1.5pt" o:hralign="center" o:hrstd="t" o:hr="t" fillcolor="#a0a0a0" stroked="f"/>
+          <v:rect id="_x0000_i1033" style="width:0;height:1.5pt" o:hralign="center" o:hrstd="t" o:hr="t" fillcolor="#a0a0a0" stroked="f"/>
         </w:pict>
       </w:r>
     </w:p>
@@ -754,7 +754,7 @@
     <w:p>
       <w:r>
         <w:pict w14:anchorId="500FAC74">
-          <v:rect id="_x0000_i1106" style="width:0;height:1.5pt" o:hralign="center" o:hrstd="t" o:hr="t" fillcolor="#a0a0a0" stroked="f"/>
+          <v:rect id="_x0000_i1034" style="width:0;height:1.5pt" o:hralign="center" o:hrstd="t" o:hr="t" fillcolor="#a0a0a0" stroked="f"/>
         </w:pict>
       </w:r>
     </w:p>
@@ -795,7 +795,7 @@
     <w:p>
       <w:r>
         <w:pict w14:anchorId="0457AD32">
-          <v:rect id="_x0000_i1107" style="width:0;height:1.5pt" o:hralign="center" o:hrstd="t" o:hr="t" fillcolor="#a0a0a0" stroked="f"/>
+          <v:rect id="_x0000_i1035" style="width:0;height:1.5pt" o:hralign="center" o:hrstd="t" o:hr="t" fillcolor="#a0a0a0" stroked="f"/>
         </w:pict>
       </w:r>
     </w:p>
@@ -1008,7 +1008,7 @@
     <w:p>
       <w:r>
         <w:pict w14:anchorId="329BFC7B">
-          <v:rect id="_x0000_i1108" style="width:0;height:1.5pt" o:hralign="center" o:hrstd="t" o:hr="t" fillcolor="#a0a0a0" stroked="f"/>
+          <v:rect id="_x0000_i1036" style="width:0;height:1.5pt" o:hralign="center" o:hrstd="t" o:hr="t" fillcolor="#a0a0a0" stroked="f"/>
         </w:pict>
       </w:r>
     </w:p>
@@ -1062,6 +1062,586 @@
       </w:r>
     </w:p>
     <w:p/>
+    <w:p>
+      <w:pPr>
+        <w:rPr>
+          <w:lang w:val="en-US"/>
+        </w:rPr>
+      </w:pPr>
+    </w:p>
+    <w:p>
+      <w:pPr>
+        <w:rPr>
+          <w:lang w:val="en-US"/>
+        </w:rPr>
+      </w:pPr>
+    </w:p>
+    <w:p>
+      <w:pPr>
+        <w:rPr>
+          <w:b/>
+          <w:bCs/>
+        </w:rPr>
+      </w:pPr>
+      <w:r>
+        <w:rPr>
+          <w:rFonts w:ascii="Segoe UI Emoji" w:hAnsi="Segoe UI Emoji" w:cs="Segoe UI Emoji"/>
+          <w:b/>
+          <w:bCs/>
+        </w:rPr>
+        <w:t>🚫</w:t>
+      </w:r>
+      <w:r>
+        <w:rPr>
+          <w:b/>
+          <w:bCs/>
+        </w:rPr>
+        <w:t xml:space="preserve"> HƯỚNG DẪN CHẶN WEBSITE TRONG SQUID (Ubuntu)</w:t>
+      </w:r>
+    </w:p>
+    <w:p>
+      <w:r>
+        <w:pict w14:anchorId="1C35EFED">
+          <v:rect id="_x0000_i1067" style="width:0;height:1.5pt" o:hralign="center" o:hrstd="t" o:hr="t" fillcolor="#a0a0a0" stroked="f"/>
+        </w:pict>
+      </w:r>
+    </w:p>
+    <w:p>
+      <w:pPr>
+        <w:rPr>
+          <w:b/>
+          <w:bCs/>
+        </w:rPr>
+      </w:pPr>
+      <w:r>
+        <w:rPr>
+          <w:rFonts w:ascii="Segoe UI Emoji" w:hAnsi="Segoe UI Emoji" w:cs="Segoe UI Emoji"/>
+          <w:b/>
+          <w:bCs/>
+        </w:rPr>
+        <w:t>✅</w:t>
+      </w:r>
+      <w:r>
+        <w:rPr>
+          <w:b/>
+          <w:bCs/>
+        </w:rPr>
+        <w:t xml:space="preserve"> BƯỚC 1: Tạo danh sách domain cần chặn</w:t>
+      </w:r>
+    </w:p>
+    <w:p>
+      <w:r>
+        <w:t>Trên Ubuntu proxy server, tạo file chứa danh sách các website bị chặn:</w:t>
+      </w:r>
+    </w:p>
+    <w:p>
+      <w:r>
+        <w:t>bash</w:t>
+      </w:r>
+    </w:p>
+    <w:p>
+      <w:r>
+        <w:t>Sao chép mã</w:t>
+      </w:r>
+    </w:p>
+    <w:p>
+      <w:r>
+        <w:t>sudo nano /etc/squid/blocked_sites.txt</w:t>
+      </w:r>
+    </w:p>
+    <w:p>
+      <w:r>
+        <w:t>Ví dụ nội dung:</w:t>
+      </w:r>
+    </w:p>
+    <w:p>
+      <w:r>
+        <w:t>Sao chép mã</w:t>
+      </w:r>
+    </w:p>
+    <w:p>
+      <w:r>
+        <w:t>facebook.com</w:t>
+      </w:r>
+    </w:p>
+    <w:p>
+      <w:r>
+        <w:t>youtube.com</w:t>
+      </w:r>
+    </w:p>
+    <w:p>
+      <w:r>
+        <w:t>tiktok.com</w:t>
+      </w:r>
+    </w:p>
+    <w:p>
+      <w:r>
+        <w:t>instagram.com</w:t>
+      </w:r>
+    </w:p>
+    <w:p>
+      <w:r>
+        <w:rPr>
+          <w:rFonts w:ascii="Segoe UI Emoji" w:hAnsi="Segoe UI Emoji" w:cs="Segoe UI Emoji"/>
+        </w:rPr>
+        <w:t>👉</w:t>
+      </w:r>
+      <w:r>
+        <w:t xml:space="preserve"> Mỗi dòng là </w:t>
+      </w:r>
+      <w:r>
+        <w:rPr>
+          <w:b/>
+          <w:bCs/>
+        </w:rPr>
+        <w:t>một tên miền</w:t>
+      </w:r>
+      <w:r>
+        <w:t xml:space="preserve"> (domain) cần chặn.</w:t>
+      </w:r>
+    </w:p>
+    <w:p>
+      <w:r>
+        <w:t>Nhấn Ctrl + O → Enter để lưu</w:t>
+      </w:r>
+      <w:r>
+        <w:br/>
+        <w:t>Nhấn Ctrl + X để thoát</w:t>
+      </w:r>
+    </w:p>
+    <w:p>
+      <w:r>
+        <w:pict w14:anchorId="5C421523">
+          <v:rect id="_x0000_i1068" style="width:0;height:1.5pt" o:hralign="center" o:hrstd="t" o:hr="t" fillcolor="#a0a0a0" stroked="f"/>
+        </w:pict>
+      </w:r>
+    </w:p>
+    <w:p>
+      <w:pPr>
+        <w:rPr>
+          <w:b/>
+          <w:bCs/>
+        </w:rPr>
+      </w:pPr>
+      <w:r>
+        <w:rPr>
+          <w:rFonts w:ascii="Segoe UI Emoji" w:hAnsi="Segoe UI Emoji" w:cs="Segoe UI Emoji"/>
+          <w:b/>
+          <w:bCs/>
+        </w:rPr>
+        <w:t>✅</w:t>
+      </w:r>
+      <w:r>
+        <w:rPr>
+          <w:b/>
+          <w:bCs/>
+        </w:rPr>
+        <w:t xml:space="preserve"> BƯỚC 2: Cấu hình trong file squid.conf</w:t>
+      </w:r>
+    </w:p>
+    <w:p>
+      <w:r>
+        <w:t>Mở file cấu hình chính:</w:t>
+      </w:r>
+    </w:p>
+    <w:p>
+      <w:r>
+        <w:t>bash</w:t>
+      </w:r>
+    </w:p>
+    <w:p>
+      <w:r>
+        <w:t>Sao chép mã</w:t>
+      </w:r>
+    </w:p>
+    <w:p>
+      <w:r>
+        <w:t>sudo nano /etc/squid/squid.conf</w:t>
+      </w:r>
+    </w:p>
+    <w:p>
+      <w:pPr>
+        <w:rPr>
+          <w:b/>
+          <w:bCs/>
+        </w:rPr>
+      </w:pPr>
+      <w:r>
+        <w:rPr>
+          <w:rFonts w:ascii="Segoe UI Symbol" w:hAnsi="Segoe UI Symbol" w:cs="Segoe UI Symbol"/>
+          <w:b/>
+          <w:bCs/>
+        </w:rPr>
+        <w:t>➤</w:t>
+      </w:r>
+      <w:r>
+        <w:rPr>
+          <w:b/>
+          <w:bCs/>
+        </w:rPr>
+        <w:t xml:space="preserve"> Tìm dòng có:</w:t>
+      </w:r>
+    </w:p>
+    <w:p>
+      <w:r>
+        <w:t>conf</w:t>
+      </w:r>
+    </w:p>
+    <w:p>
+      <w:r>
+        <w:t>Sao chép mã</w:t>
+      </w:r>
+    </w:p>
+    <w:p>
+      <w:r>
+        <w:t>http_access allow allowed_clients</w:t>
+      </w:r>
+    </w:p>
+    <w:p>
+      <w:r>
+        <w:t>(Hoặc nếu bạn đang dùng http_access allow all)</w:t>
+      </w:r>
+    </w:p>
+    <w:p>
+      <w:pPr>
+        <w:rPr>
+          <w:b/>
+          <w:bCs/>
+        </w:rPr>
+      </w:pPr>
+      <w:r>
+        <w:rPr>
+          <w:rFonts w:ascii="Segoe UI Symbol" w:hAnsi="Segoe UI Symbol" w:cs="Segoe UI Symbol"/>
+          <w:b/>
+          <w:bCs/>
+        </w:rPr>
+        <w:t>➤</w:t>
+      </w:r>
+      <w:r>
+        <w:rPr>
+          <w:b/>
+          <w:bCs/>
+        </w:rPr>
+        <w:t xml:space="preserve"> Thêm 2 dòng bên trên dòng đó:</w:t>
+      </w:r>
+    </w:p>
+    <w:p>
+      <w:r>
+        <w:t>conf</w:t>
+      </w:r>
+    </w:p>
+    <w:p>
+      <w:r>
+        <w:t>Sao chép mã</w:t>
+      </w:r>
+    </w:p>
+    <w:p>
+      <w:r>
+        <w:lastRenderedPageBreak/>
+        <w:t>acl blocked_sites dstdomain "/etc/squid/blocked_sites.txt"</w:t>
+      </w:r>
+    </w:p>
+    <w:p>
+      <w:r>
+        <w:t>http_access deny blocked_sites</w:t>
+      </w:r>
+    </w:p>
+    <w:p>
+      <w:r>
+        <w:rPr>
+          <w:rFonts w:ascii="Segoe UI Emoji" w:hAnsi="Segoe UI Emoji" w:cs="Segoe UI Emoji"/>
+        </w:rPr>
+        <w:t>📌</w:t>
+      </w:r>
+      <w:r>
+        <w:t xml:space="preserve"> Gợi ý ví dụ bạn có thể thấy trong file:</w:t>
+      </w:r>
+    </w:p>
+    <w:p>
+      <w:r>
+        <w:t>conf</w:t>
+      </w:r>
+    </w:p>
+    <w:p>
+      <w:r>
+        <w:t>Sao chép mã</w:t>
+      </w:r>
+    </w:p>
+    <w:p>
+      <w:r>
+        <w:t>http_port 3128</w:t>
+      </w:r>
+    </w:p>
+    <w:p/>
+    <w:p>
+      <w:r>
+        <w:t>acl allowed_clients src 192.168.1.0/24</w:t>
+      </w:r>
+    </w:p>
+    <w:p>
+      <w:r>
+        <w:t>acl blocked_sites dstdomain "/etc/squid/blocked_sites.txt"</w:t>
+      </w:r>
+    </w:p>
+    <w:p>
+      <w:r>
+        <w:t>http_access deny blocked_sites</w:t>
+      </w:r>
+    </w:p>
+    <w:p>
+      <w:r>
+        <w:t>http_access allow allowed_clients</w:t>
+      </w:r>
+    </w:p>
+    <w:p>
+      <w:r>
+        <w:t>http_access deny all</w:t>
+      </w:r>
+    </w:p>
+    <w:p>
+      <w:r>
+        <w:rPr>
+          <w:rFonts w:ascii="Segoe UI Emoji" w:hAnsi="Segoe UI Emoji" w:cs="Segoe UI Emoji"/>
+        </w:rPr>
+        <w:t>📍</w:t>
+      </w:r>
+      <w:r>
+        <w:t xml:space="preserve"> </w:t>
+      </w:r>
+      <w:r>
+        <w:rPr>
+          <w:b/>
+          <w:bCs/>
+        </w:rPr>
+        <w:t>Quan trọng:</w:t>
+      </w:r>
+      <w:r>
+        <w:t xml:space="preserve"> deny blocked_sites phải nằm </w:t>
+      </w:r>
+      <w:r>
+        <w:rPr>
+          <w:b/>
+          <w:bCs/>
+        </w:rPr>
+        <w:t>trước</w:t>
+      </w:r>
+      <w:r>
+        <w:t xml:space="preserve"> allow allowed_clients</w:t>
+      </w:r>
+    </w:p>
+    <w:p>
+      <w:r>
+        <w:pict w14:anchorId="6E31C8D6">
+          <v:rect id="_x0000_i1069" style="width:0;height:1.5pt" o:hralign="center" o:hrstd="t" o:hr="t" fillcolor="#a0a0a0" stroked="f"/>
+        </w:pict>
+      </w:r>
+    </w:p>
+    <w:p>
+      <w:pPr>
+        <w:rPr>
+          <w:b/>
+          <w:bCs/>
+        </w:rPr>
+      </w:pPr>
+      <w:r>
+        <w:rPr>
+          <w:rFonts w:ascii="Segoe UI Emoji" w:hAnsi="Segoe UI Emoji" w:cs="Segoe UI Emoji"/>
+          <w:b/>
+          <w:bCs/>
+        </w:rPr>
+        <w:t>✅</w:t>
+      </w:r>
+      <w:r>
+        <w:rPr>
+          <w:b/>
+          <w:bCs/>
+        </w:rPr>
+        <w:t xml:space="preserve"> BƯỚC 3: Khởi động lại dịch vụ Squid</w:t>
+      </w:r>
+    </w:p>
+    <w:p>
+      <w:r>
+        <w:t>bash</w:t>
+      </w:r>
+    </w:p>
+    <w:p>
+      <w:r>
+        <w:t>Sao chép mã</w:t>
+      </w:r>
+    </w:p>
+    <w:p>
+      <w:r>
+        <w:t>sudo systemctl restart squid</w:t>
+      </w:r>
+    </w:p>
+    <w:p>
+      <w:r>
+        <w:pict w14:anchorId="06F2B3E1">
+          <v:rect id="_x0000_i1070" style="width:0;height:1.5pt" o:hralign="center" o:hrstd="t" o:hr="t" fillcolor="#a0a0a0" stroked="f"/>
+        </w:pict>
+      </w:r>
+    </w:p>
+    <w:p>
+      <w:pPr>
+        <w:rPr>
+          <w:b/>
+          <w:bCs/>
+        </w:rPr>
+      </w:pPr>
+      <w:r>
+        <w:rPr>
+          <w:rFonts w:ascii="Segoe UI Emoji" w:hAnsi="Segoe UI Emoji" w:cs="Segoe UI Emoji"/>
+          <w:b/>
+          <w:bCs/>
+        </w:rPr>
+        <w:t>✅</w:t>
+      </w:r>
+      <w:r>
+        <w:rPr>
+          <w:b/>
+          <w:bCs/>
+        </w:rPr>
+        <w:t xml:space="preserve"> BƯỚC 4: Kiểm tra</w:t>
+      </w:r>
+    </w:p>
+    <w:p>
+      <w:r>
+        <w:t>Trên máy Windows (hoặc client):</w:t>
+      </w:r>
+    </w:p>
+    <w:p>
+      <w:pPr>
+        <w:numPr>
+          <w:ilvl w:val="0"/>
+          <w:numId w:val="6"/>
+        </w:numPr>
+      </w:pPr>
+      <w:r>
+        <w:t>Đã cấu hình proxy IP (ví dụ 192.168.1.29:3128)</w:t>
+      </w:r>
+    </w:p>
+    <w:p>
+      <w:pPr>
+        <w:numPr>
+          <w:ilvl w:val="0"/>
+          <w:numId w:val="6"/>
+        </w:numPr>
+      </w:pPr>
+      <w:r>
+        <w:t>Mở Chrome/Edge → thử truy cập:</w:t>
+      </w:r>
+    </w:p>
+    <w:p>
+      <w:r>
+        <w:t>arduino</w:t>
+      </w:r>
+    </w:p>
+    <w:p>
+      <w:r>
+        <w:t>Sao chép mã</w:t>
+      </w:r>
+    </w:p>
+    <w:p>
+      <w:r>
+        <w:t>https://www.facebook.com</w:t>
+      </w:r>
+    </w:p>
+    <w:p>
+      <w:r>
+        <w:t>https://www.youtube.com</w:t>
+      </w:r>
+    </w:p>
+    <w:p>
+      <w:r>
+        <w:t>→ Bạn sẽ thấy lỗi kiểu như:</w:t>
+      </w:r>
+    </w:p>
+    <w:p>
+      <w:r>
+        <w:t>vbnet</w:t>
+      </w:r>
+    </w:p>
+    <w:p>
+      <w:r>
+        <w:t>Sao chép mã</w:t>
+      </w:r>
+    </w:p>
+    <w:p>
+      <w:r>
+        <w:t>Access Denied</w:t>
+      </w:r>
+    </w:p>
+    <w:p>
+      <w:r>
+        <w:t>The following error was encountered while trying to retrieve the URL: ...</w:t>
+      </w:r>
+    </w:p>
+    <w:p>
+      <w:r>
+        <w:lastRenderedPageBreak/>
+        <w:pict w14:anchorId="27EB7537">
+          <v:rect id="_x0000_i1071" style="width:0;height:1.5pt" o:hralign="center" o:hrstd="t" o:hr="t" fillcolor="#a0a0a0" stroked="f"/>
+        </w:pict>
+      </w:r>
+    </w:p>
+    <w:p>
+      <w:pPr>
+        <w:rPr>
+          <w:b/>
+          <w:bCs/>
+        </w:rPr>
+      </w:pPr>
+      <w:r>
+        <w:rPr>
+          <w:rFonts w:ascii="Segoe UI Emoji" w:hAnsi="Segoe UI Emoji" w:cs="Segoe UI Emoji"/>
+          <w:b/>
+          <w:bCs/>
+        </w:rPr>
+        <w:t>🧪</w:t>
+      </w:r>
+      <w:r>
+        <w:rPr>
+          <w:b/>
+          <w:bCs/>
+        </w:rPr>
+        <w:t xml:space="preserve"> BƯỚC 5: Kiểm tra log nếu cần</w:t>
+      </w:r>
+    </w:p>
+    <w:p>
+      <w:r>
+        <w:t>Xem log truy cập để kiểm tra Squid đang hoạt động:</w:t>
+      </w:r>
+    </w:p>
+    <w:p>
+      <w:r>
+        <w:t>bash</w:t>
+      </w:r>
+    </w:p>
+    <w:p>
+      <w:r>
+        <w:t>Sao chép mã</w:t>
+      </w:r>
+    </w:p>
+    <w:p>
+      <w:r>
+        <w:t>sudo tail -f /var/log/squid/access.log</w:t>
+      </w:r>
+    </w:p>
+    <w:p/>
+    <w:p>
+      <w:pPr>
+        <w:rPr>
+          <w:lang w:val="en-US"/>
+        </w:rPr>
+      </w:pPr>
+    </w:p>
+    <w:p>
+      <w:pPr>
+        <w:rPr>
+          <w:lang w:val="en-US"/>
+        </w:rPr>
+      </w:pPr>
+    </w:p>
     <w:sectPr>
       <w:pgSz w:w="11906" w:h="16838"/>
       <w:pgMar w:top="1440" w:right="1440" w:bottom="1440" w:left="1440" w:header="708" w:footer="708" w:gutter="0"/>
@@ -1075,6 +1655,119 @@
 <file path=word/numbering.xml><?xml version="1.0" encoding="utf-8"?>
 <w:numbering xmlns:wpc="http://schemas.microsoft.com/office/word/2010/wordprocessingCanvas" xmlns:cx="http://schemas.microsoft.com/office/drawing/2014/chartex" xmlns:cx1="http://schemas.microsoft.com/office/drawing/2015/9/8/chartex" xmlns:cx2="http://schemas.microsoft.com/office/drawing/2015/10/21/chartex" xmlns:cx3="http://schemas.microsoft.com/office/drawing/2016/5/9/chartex" xmlns:cx4="http://schemas.microsoft.com/office/drawing/2016/5/10/chartex" xmlns:cx5="http://schemas.microsoft.com/office/drawing/2016/5/11/chartex" xmlns:cx6="http://schemas.microsoft.com/office/drawing/2016/5/12/chartex" xmlns:cx7="http://schemas.microsoft.com/office/drawing/2016/5/13/chartex" xmlns:cx8="http://schemas.microsoft.com/office/drawing/2016/5/14/chartex" xmlns:mc="http://schemas.openxmlformats.org/markup-compatibility/2006" xmlns:aink="http://schemas.microsoft.com/office/drawing/2016/ink" xmlns:am3d="http://schemas.microsoft.com/office/drawing/2017/model3d" xmlns:o="urn:schemas-microsoft-com:office:office" xmlns:oel="http://schemas.microsoft.com/office/2019/extlst" xmlns:r="http://schemas.openxmlformats.org/officeDocument/2006/relationships" xmlns:m="http://schemas.openxmlformats.org/officeDocument/2006/math" xmlns:v="urn:schemas-microsoft-com:vml" xmlns:wp14="http://schemas.microsoft.com/office/word/2010/wordprocessingDrawing" xmlns:wp="http://schemas.openxmlformats.org/drawingml/2006/wordprocessingDrawing" xmlns:w10="urn:schemas-microsoft-com:office:word" xmlns:w="http://schemas.openxmlformats.org/wordprocessingml/2006/main" xmlns:w14="http://schemas.microsoft.com/office/word/2010/wordml" xmlns:w15="http://schemas.microsoft.com/office/word/2012/wordml" xmlns:w16cex="http://schemas.microsoft.com/office/word/2018/wordml/cex" xmlns:w16cid="http://schemas.microsoft.com/office/word/2016/wordml/cid" xmlns:w16="http://schemas.microsoft.com/office/word/2018/wordml" xmlns:w16sdtdh="http://schemas.microsoft.com/office/word/2020/wordml/sdtdatahash" xmlns:w16se="http://schemas.microsoft.com/office/word/2015/wordml/symex" xmlns:wpg="http://schemas.microsoft.com/office/word/2010/wordprocessingGroup" xmlns:wpi="http://schemas.microsoft.com/office/word/2010/wordprocessingInk" xmlns:wne="http://schemas.microsoft.com/office/word/2006/wordml" xmlns:wps="http://schemas.microsoft.com/office/word/2010/wordprocessingShape" mc:Ignorable="w14 w15 w16se w16cid w16 w16cex w16sdtdh wp14">
   <w:abstractNum w:abstractNumId="0" w15:restartNumberingAfterBreak="0">
+    <w:nsid w:val="036E4501"/>
+    <w:multiLevelType w:val="multilevel"/>
+    <w:tmpl w:val="D9701E46"/>
+    <w:lvl w:ilvl="0">
+      <w:start w:val="1"/>
+      <w:numFmt w:val="decimal"/>
+      <w:lvlText w:val="%1."/>
+      <w:lvlJc w:val="left"/>
+      <w:pPr>
+        <w:tabs>
+          <w:tab w:val="num" w:pos="720"/>
+        </w:tabs>
+        <w:ind w:left="720" w:hanging="360"/>
+      </w:pPr>
+    </w:lvl>
+    <w:lvl w:ilvl="1" w:tentative="1">
+      <w:start w:val="1"/>
+      <w:numFmt w:val="decimal"/>
+      <w:lvlText w:val="%2."/>
+      <w:lvlJc w:val="left"/>
+      <w:pPr>
+        <w:tabs>
+          <w:tab w:val="num" w:pos="1440"/>
+        </w:tabs>
+        <w:ind w:left="1440" w:hanging="360"/>
+      </w:pPr>
+    </w:lvl>
+    <w:lvl w:ilvl="2" w:tentative="1">
+      <w:start w:val="1"/>
+      <w:numFmt w:val="decimal"/>
+      <w:lvlText w:val="%3."/>
+      <w:lvlJc w:val="left"/>
+      <w:pPr>
+        <w:tabs>
+          <w:tab w:val="num" w:pos="2160"/>
+        </w:tabs>
+        <w:ind w:left="2160" w:hanging="360"/>
+      </w:pPr>
+    </w:lvl>
+    <w:lvl w:ilvl="3" w:tentative="1">
+      <w:start w:val="1"/>
+      <w:numFmt w:val="decimal"/>
+      <w:lvlText w:val="%4."/>
+      <w:lvlJc w:val="left"/>
+      <w:pPr>
+        <w:tabs>
+          <w:tab w:val="num" w:pos="2880"/>
+        </w:tabs>
+        <w:ind w:left="2880" w:hanging="360"/>
+      </w:pPr>
+    </w:lvl>
+    <w:lvl w:ilvl="4" w:tentative="1">
+      <w:start w:val="1"/>
+      <w:numFmt w:val="decimal"/>
+      <w:lvlText w:val="%5."/>
+      <w:lvlJc w:val="left"/>
+      <w:pPr>
+        <w:tabs>
+          <w:tab w:val="num" w:pos="3600"/>
+        </w:tabs>
+        <w:ind w:left="3600" w:hanging="360"/>
+      </w:pPr>
+    </w:lvl>
+    <w:lvl w:ilvl="5" w:tentative="1">
+      <w:start w:val="1"/>
+      <w:numFmt w:val="decimal"/>
+      <w:lvlText w:val="%6."/>
+      <w:lvlJc w:val="left"/>
+      <w:pPr>
+        <w:tabs>
+          <w:tab w:val="num" w:pos="4320"/>
+        </w:tabs>
+        <w:ind w:left="4320" w:hanging="360"/>
+      </w:pPr>
+    </w:lvl>
+    <w:lvl w:ilvl="6" w:tentative="1">
+      <w:start w:val="1"/>
+      <w:numFmt w:val="decimal"/>
+      <w:lvlText w:val="%7."/>
+      <w:lvlJc w:val="left"/>
+      <w:pPr>
+        <w:tabs>
+          <w:tab w:val="num" w:pos="5040"/>
+        </w:tabs>
+        <w:ind w:left="5040" w:hanging="360"/>
+      </w:pPr>
+    </w:lvl>
+    <w:lvl w:ilvl="7" w:tentative="1">
+      <w:start w:val="1"/>
+      <w:numFmt w:val="decimal"/>
+      <w:lvlText w:val="%8."/>
+      <w:lvlJc w:val="left"/>
+      <w:pPr>
+        <w:tabs>
+          <w:tab w:val="num" w:pos="5760"/>
+        </w:tabs>
+        <w:ind w:left="5760" w:hanging="360"/>
+      </w:pPr>
+    </w:lvl>
+    <w:lvl w:ilvl="8" w:tentative="1">
+      <w:start w:val="1"/>
+      <w:numFmt w:val="decimal"/>
+      <w:lvlText w:val="%9."/>
+      <w:lvlJc w:val="left"/>
+      <w:pPr>
+        <w:tabs>
+          <w:tab w:val="num" w:pos="6480"/>
+        </w:tabs>
+        <w:ind w:left="6480" w:hanging="360"/>
+      </w:pPr>
+    </w:lvl>
+  </w:abstractNum>
+  <w:abstractNum w:abstractNumId="1" w15:restartNumberingAfterBreak="0">
     <w:nsid w:val="59C65498"/>
     <w:multiLevelType w:val="multilevel"/>
     <w:tmpl w:val="269690C6"/>
@@ -1223,7 +1916,7 @@
       </w:rPr>
     </w:lvl>
   </w:abstractNum>
-  <w:abstractNum w:abstractNumId="1" w15:restartNumberingAfterBreak="0">
+  <w:abstractNum w:abstractNumId="2" w15:restartNumberingAfterBreak="0">
     <w:nsid w:val="5AA948B5"/>
     <w:multiLevelType w:val="multilevel"/>
     <w:tmpl w:val="36C4453A"/>
@@ -1372,7 +2065,7 @@
       </w:rPr>
     </w:lvl>
   </w:abstractNum>
-  <w:abstractNum w:abstractNumId="2" w15:restartNumberingAfterBreak="0">
+  <w:abstractNum w:abstractNumId="3" w15:restartNumberingAfterBreak="0">
     <w:nsid w:val="7065122B"/>
     <w:multiLevelType w:val="multilevel"/>
     <w:tmpl w:val="572A4768"/>
@@ -1489,7 +2182,7 @@
       </w:pPr>
     </w:lvl>
   </w:abstractNum>
-  <w:abstractNum w:abstractNumId="3" w15:restartNumberingAfterBreak="0">
+  <w:abstractNum w:abstractNumId="4" w15:restartNumberingAfterBreak="0">
     <w:nsid w:val="72D77598"/>
     <w:multiLevelType w:val="multilevel"/>
     <w:tmpl w:val="4EF47234"/>
@@ -1638,7 +2331,7 @@
       </w:rPr>
     </w:lvl>
   </w:abstractNum>
-  <w:abstractNum w:abstractNumId="4" w15:restartNumberingAfterBreak="0">
+  <w:abstractNum w:abstractNumId="5" w15:restartNumberingAfterBreak="0">
     <w:nsid w:val="7F105B0E"/>
     <w:multiLevelType w:val="multilevel"/>
     <w:tmpl w:val="E926FA52"/>
@@ -1788,18 +2481,21 @@
     </w:lvl>
   </w:abstractNum>
   <w:num w:numId="1" w16cid:durableId="1623077859">
+    <w:abstractNumId w:val="5"/>
+  </w:num>
+  <w:num w:numId="2" w16cid:durableId="1757480098">
     <w:abstractNumId w:val="4"/>
   </w:num>
-  <w:num w:numId="2" w16cid:durableId="1757480098">
+  <w:num w:numId="3" w16cid:durableId="1517619327">
     <w:abstractNumId w:val="3"/>
   </w:num>
-  <w:num w:numId="3" w16cid:durableId="1517619327">
+  <w:num w:numId="4" w16cid:durableId="267978292">
     <w:abstractNumId w:val="2"/>
   </w:num>
-  <w:num w:numId="4" w16cid:durableId="267978292">
+  <w:num w:numId="5" w16cid:durableId="1389376009">
     <w:abstractNumId w:val="1"/>
   </w:num>
-  <w:num w:numId="5" w16cid:durableId="1389376009">
+  <w:num w:numId="6" w16cid:durableId="1583762063">
     <w:abstractNumId w:val="0"/>
   </w:num>
 </w:numbering>

</xml_diff>